<commit_message>
Game content and Timelog 12/3
</commit_message>
<xml_diff>
--- a/timelogs/12-3 summary.docx
+++ b/timelogs/12-3 summary.docx
@@ -1928,6 +1928,13 @@
                 <w:color w:val="000000"/>
               </w:rPr>
             </w:pPr>
+            <w:r>
+              <w:rPr>
+                <w:rFonts w:ascii="Calibri" w:eastAsia="Times New Roman" w:hAnsi="Calibri" w:cs="Times New Roman"/>
+                <w:color w:val="000000"/>
+              </w:rPr>
+              <w:t>12/2</w:t>
+            </w:r>
           </w:p>
         </w:tc>
         <w:tc>
@@ -1952,6 +1959,13 @@
                 <w:color w:val="000000"/>
               </w:rPr>
             </w:pPr>
+            <w:r>
+              <w:rPr>
+                <w:rFonts w:ascii="Calibri" w:eastAsia="Times New Roman" w:hAnsi="Calibri" w:cs="Times New Roman"/>
+                <w:color w:val="000000"/>
+              </w:rPr>
+              <w:t>3</w:t>
+            </w:r>
           </w:p>
         </w:tc>
         <w:tc>
@@ -1975,6 +1989,29 @@
                 <w:color w:val="000000"/>
               </w:rPr>
             </w:pPr>
+            <w:r>
+              <w:rPr>
+                <w:rFonts w:ascii="Calibri" w:eastAsia="Times New Roman" w:hAnsi="Calibri" w:cs="Times New Roman"/>
+                <w:color w:val="000000"/>
+              </w:rPr>
+              <w:t xml:space="preserve">Added more game </w:t>
+            </w:r>
+            <w:proofErr w:type="gramStart"/>
+            <w:r>
+              <w:rPr>
+                <w:rFonts w:ascii="Calibri" w:eastAsia="Times New Roman" w:hAnsi="Calibri" w:cs="Times New Roman"/>
+                <w:color w:val="000000"/>
+              </w:rPr>
+              <w:t>content(</w:t>
+            </w:r>
+            <w:proofErr w:type="gramEnd"/>
+            <w:r>
+              <w:rPr>
+                <w:rFonts w:ascii="Calibri" w:eastAsia="Times New Roman" w:hAnsi="Calibri" w:cs="Times New Roman"/>
+                <w:color w:val="000000"/>
+              </w:rPr>
+              <w:t>csv, images)</w:t>
+            </w:r>
           </w:p>
         </w:tc>
         <w:tc>
@@ -1998,6 +2035,13 @@
                 <w:color w:val="000000"/>
               </w:rPr>
             </w:pPr>
+            <w:r>
+              <w:rPr>
+                <w:rFonts w:ascii="Calibri" w:eastAsia="Times New Roman" w:hAnsi="Calibri" w:cs="Times New Roman"/>
+                <w:color w:val="000000"/>
+              </w:rPr>
+              <w:t>Chris McCabe</w:t>
+            </w:r>
           </w:p>
         </w:tc>
       </w:tr>
@@ -2017,31 +2061,36 @@
             <w:shd w:val="clear" w:color="auto" w:fill="auto"/>
             <w:noWrap/>
             <w:vAlign w:val="bottom"/>
-            <w:hideMark/>
-          </w:tcPr>
-          <w:p>
-            <w:pPr>
-              <w:spacing w:line="276" w:lineRule="auto"/>
-              <w:rPr>
-                <w:rFonts w:ascii="Calibri" w:eastAsia="Times New Roman" w:hAnsi="Calibri" w:cs="Times New Roman"/>
-                <w:color w:val="000000"/>
-              </w:rPr>
-            </w:pPr>
+          </w:tcPr>
+          <w:p>
+            <w:pPr>
+              <w:spacing w:line="276" w:lineRule="auto"/>
+              <w:rPr>
+                <w:rFonts w:ascii="Calibri" w:eastAsia="Times New Roman" w:hAnsi="Calibri" w:cs="Times New Roman"/>
+                <w:color w:val="000000"/>
+              </w:rPr>
+            </w:pPr>
+            <w:r>
+              <w:rPr>
+                <w:rFonts w:ascii="Calibri" w:eastAsia="Times New Roman" w:hAnsi="Calibri" w:cs="Times New Roman"/>
+                <w:color w:val="000000"/>
+              </w:rPr>
+              <w:t>12/2</w:t>
+            </w:r>
           </w:p>
         </w:tc>
         <w:tc>
           <w:tcPr>
             <w:tcW w:w="1675" w:type="dxa"/>
             <w:tcBorders>
-              <w:top w:val="single" w:sz="4" w:space="0" w:color="auto"/>
-              <w:left w:val="nil"/>
-              <w:bottom w:val="single" w:sz="4" w:space="0" w:color="auto"/>
-              <w:right w:val="single" w:sz="4" w:space="0" w:color="auto"/>
-            </w:tcBorders>
-            <w:shd w:val="clear" w:color="auto" w:fill="CCFFCC"/>
+              <w:top w:val="nil"/>
+              <w:left w:val="nil"/>
+              <w:bottom w:val="single" w:sz="4" w:space="0" w:color="auto"/>
+              <w:right w:val="single" w:sz="4" w:space="0" w:color="auto"/>
+            </w:tcBorders>
+            <w:shd w:val="clear" w:color="auto" w:fill="auto"/>
             <w:noWrap/>
             <w:vAlign w:val="center"/>
-            <w:hideMark/>
           </w:tcPr>
           <w:p>
             <w:pPr>
@@ -2057,23 +2106,7 @@
                 <w:rFonts w:ascii="Calibri" w:eastAsia="Times New Roman" w:hAnsi="Calibri" w:cs="Times New Roman"/>
                 <w:color w:val="000000"/>
               </w:rPr>
-              <w:t>2</w:t>
-            </w:r>
-            <w:r>
-              <w:rPr>
-                <w:rFonts w:ascii="Calibri" w:eastAsia="Times New Roman" w:hAnsi="Calibri" w:cs="Times New Roman"/>
-                <w:color w:val="000000"/>
-              </w:rPr>
-              <w:t>4</w:t>
-            </w:r>
-            <w:bookmarkStart w:id="1" w:name="_GoBack"/>
-            <w:bookmarkEnd w:id="1"/>
-            <w:r>
-              <w:rPr>
-                <w:rFonts w:ascii="Calibri" w:eastAsia="Times New Roman" w:hAnsi="Calibri" w:cs="Times New Roman"/>
-                <w:color w:val="000000"/>
-              </w:rPr>
-              <w:t>.75</w:t>
+              <w:t>1</w:t>
             </w:r>
           </w:p>
         </w:tc>
@@ -2089,22 +2122,21 @@
             <w:shd w:val="clear" w:color="auto" w:fill="auto"/>
             <w:noWrap/>
             <w:vAlign w:val="bottom"/>
-            <w:hideMark/>
-          </w:tcPr>
-          <w:p>
-            <w:pPr>
-              <w:spacing w:line="276" w:lineRule="auto"/>
-              <w:rPr>
-                <w:rFonts w:ascii="Calibri" w:eastAsia="Times New Roman" w:hAnsi="Calibri" w:cs="Times New Roman"/>
-                <w:color w:val="000000"/>
-              </w:rPr>
-            </w:pPr>
-            <w:r>
-              <w:rPr>
-                <w:rFonts w:ascii="Calibri" w:eastAsia="Times New Roman" w:hAnsi="Calibri" w:cs="Times New Roman"/>
-                <w:color w:val="000000"/>
-              </w:rPr>
-              <w:t>&lt;=Total Time Spent</w:t>
+          </w:tcPr>
+          <w:p>
+            <w:pPr>
+              <w:spacing w:line="276" w:lineRule="auto"/>
+              <w:rPr>
+                <w:rFonts w:ascii="Calibri" w:eastAsia="Times New Roman" w:hAnsi="Calibri" w:cs="Times New Roman"/>
+                <w:color w:val="000000"/>
+              </w:rPr>
+            </w:pPr>
+            <w:r>
+              <w:rPr>
+                <w:rFonts w:ascii="Calibri" w:eastAsia="Times New Roman" w:hAnsi="Calibri" w:cs="Times New Roman"/>
+                <w:color w:val="000000"/>
+              </w:rPr>
+              <w:t>CSS styling (color scheme consistency)</w:t>
             </w:r>
           </w:p>
         </w:tc>
@@ -2120,16 +2152,22 @@
             <w:shd w:val="clear" w:color="auto" w:fill="auto"/>
             <w:noWrap/>
             <w:vAlign w:val="bottom"/>
-            <w:hideMark/>
-          </w:tcPr>
-          <w:p>
-            <w:pPr>
-              <w:spacing w:line="276" w:lineRule="auto"/>
-              <w:rPr>
-                <w:rFonts w:ascii="Calibri" w:eastAsia="Times New Roman" w:hAnsi="Calibri" w:cs="Times New Roman"/>
-                <w:color w:val="000000"/>
-              </w:rPr>
-            </w:pPr>
+          </w:tcPr>
+          <w:p>
+            <w:pPr>
+              <w:spacing w:line="276" w:lineRule="auto"/>
+              <w:rPr>
+                <w:rFonts w:ascii="Calibri" w:eastAsia="Times New Roman" w:hAnsi="Calibri" w:cs="Times New Roman"/>
+                <w:color w:val="000000"/>
+              </w:rPr>
+            </w:pPr>
+            <w:r>
+              <w:rPr>
+                <w:rFonts w:ascii="Calibri" w:eastAsia="Times New Roman" w:hAnsi="Calibri" w:cs="Times New Roman"/>
+                <w:color w:val="000000"/>
+              </w:rPr>
+              <w:t>Chris McCabe</w:t>
+            </w:r>
           </w:p>
         </w:tc>
       </w:tr>
@@ -2149,6 +2187,246 @@
             <w:shd w:val="clear" w:color="auto" w:fill="auto"/>
             <w:noWrap/>
             <w:vAlign w:val="bottom"/>
+          </w:tcPr>
+          <w:p>
+            <w:pPr>
+              <w:spacing w:line="276" w:lineRule="auto"/>
+              <w:rPr>
+                <w:rFonts w:ascii="Calibri" w:eastAsia="Times New Roman" w:hAnsi="Calibri" w:cs="Times New Roman"/>
+                <w:color w:val="000000"/>
+              </w:rPr>
+            </w:pPr>
+            <w:r>
+              <w:rPr>
+                <w:rFonts w:ascii="Calibri" w:eastAsia="Times New Roman" w:hAnsi="Calibri" w:cs="Times New Roman"/>
+                <w:color w:val="000000"/>
+              </w:rPr>
+              <w:t>12/3</w:t>
+            </w:r>
+          </w:p>
+        </w:tc>
+        <w:tc>
+          <w:tcPr>
+            <w:tcW w:w="1675" w:type="dxa"/>
+            <w:tcBorders>
+              <w:top w:val="nil"/>
+              <w:left w:val="nil"/>
+              <w:bottom w:val="single" w:sz="4" w:space="0" w:color="auto"/>
+              <w:right w:val="single" w:sz="4" w:space="0" w:color="auto"/>
+            </w:tcBorders>
+            <w:shd w:val="clear" w:color="auto" w:fill="auto"/>
+            <w:noWrap/>
+            <w:vAlign w:val="center"/>
+          </w:tcPr>
+          <w:p>
+            <w:pPr>
+              <w:spacing w:line="276" w:lineRule="auto"/>
+              <w:jc w:val="center"/>
+              <w:rPr>
+                <w:rFonts w:ascii="Calibri" w:eastAsia="Times New Roman" w:hAnsi="Calibri" w:cs="Times New Roman"/>
+                <w:color w:val="000000"/>
+              </w:rPr>
+            </w:pPr>
+            <w:r>
+              <w:rPr>
+                <w:rFonts w:ascii="Calibri" w:eastAsia="Times New Roman" w:hAnsi="Calibri" w:cs="Times New Roman"/>
+                <w:color w:val="000000"/>
+              </w:rPr>
+              <w:t>2.5</w:t>
+            </w:r>
+          </w:p>
+        </w:tc>
+        <w:tc>
+          <w:tcPr>
+            <w:tcW w:w="4959" w:type="dxa"/>
+            <w:tcBorders>
+              <w:top w:val="nil"/>
+              <w:left w:val="nil"/>
+              <w:bottom w:val="single" w:sz="4" w:space="0" w:color="auto"/>
+              <w:right w:val="single" w:sz="4" w:space="0" w:color="auto"/>
+            </w:tcBorders>
+            <w:shd w:val="clear" w:color="auto" w:fill="auto"/>
+            <w:noWrap/>
+            <w:vAlign w:val="bottom"/>
+          </w:tcPr>
+          <w:p>
+            <w:pPr>
+              <w:spacing w:line="276" w:lineRule="auto"/>
+              <w:rPr>
+                <w:rFonts w:ascii="Calibri" w:eastAsia="Times New Roman" w:hAnsi="Calibri" w:cs="Times New Roman"/>
+                <w:color w:val="000000"/>
+              </w:rPr>
+            </w:pPr>
+            <w:r>
+              <w:rPr>
+                <w:rFonts w:ascii="Calibri" w:eastAsia="Times New Roman" w:hAnsi="Calibri" w:cs="Times New Roman"/>
+                <w:color w:val="000000"/>
+              </w:rPr>
+              <w:t xml:space="preserve">Added more game </w:t>
+            </w:r>
+            <w:proofErr w:type="gramStart"/>
+            <w:r>
+              <w:rPr>
+                <w:rFonts w:ascii="Calibri" w:eastAsia="Times New Roman" w:hAnsi="Calibri" w:cs="Times New Roman"/>
+                <w:color w:val="000000"/>
+              </w:rPr>
+              <w:t>content(</w:t>
+            </w:r>
+            <w:proofErr w:type="gramEnd"/>
+            <w:r>
+              <w:rPr>
+                <w:rFonts w:ascii="Calibri" w:eastAsia="Times New Roman" w:hAnsi="Calibri" w:cs="Times New Roman"/>
+                <w:color w:val="000000"/>
+              </w:rPr>
+              <w:t>csv, images)</w:t>
+            </w:r>
+          </w:p>
+        </w:tc>
+        <w:tc>
+          <w:tcPr>
+            <w:tcW w:w="2008" w:type="dxa"/>
+            <w:tcBorders>
+              <w:top w:val="nil"/>
+              <w:left w:val="nil"/>
+              <w:bottom w:val="single" w:sz="4" w:space="0" w:color="auto"/>
+              <w:right w:val="single" w:sz="4" w:space="0" w:color="auto"/>
+            </w:tcBorders>
+            <w:shd w:val="clear" w:color="auto" w:fill="auto"/>
+            <w:noWrap/>
+            <w:vAlign w:val="bottom"/>
+          </w:tcPr>
+          <w:p>
+            <w:pPr>
+              <w:spacing w:line="276" w:lineRule="auto"/>
+              <w:rPr>
+                <w:rFonts w:ascii="Calibri" w:eastAsia="Times New Roman" w:hAnsi="Calibri" w:cs="Times New Roman"/>
+                <w:color w:val="000000"/>
+              </w:rPr>
+            </w:pPr>
+            <w:r>
+              <w:rPr>
+                <w:rFonts w:ascii="Calibri" w:eastAsia="Times New Roman" w:hAnsi="Calibri" w:cs="Times New Roman"/>
+                <w:color w:val="000000"/>
+              </w:rPr>
+              <w:t>Chris McCabe</w:t>
+            </w:r>
+          </w:p>
+        </w:tc>
+      </w:tr>
+      <w:tr>
+        <w:trPr>
+          <w:trHeight w:val="300"/>
+        </w:trPr>
+        <w:tc>
+          <w:tcPr>
+            <w:tcW w:w="1058" w:type="dxa"/>
+            <w:tcBorders>
+              <w:top w:val="nil"/>
+              <w:left w:val="single" w:sz="4" w:space="0" w:color="auto"/>
+              <w:bottom w:val="single" w:sz="4" w:space="0" w:color="auto"/>
+              <w:right w:val="single" w:sz="4" w:space="0" w:color="auto"/>
+            </w:tcBorders>
+            <w:shd w:val="clear" w:color="auto" w:fill="auto"/>
+            <w:noWrap/>
+            <w:vAlign w:val="bottom"/>
+          </w:tcPr>
+          <w:p>
+            <w:pPr>
+              <w:spacing w:line="276" w:lineRule="auto"/>
+              <w:rPr>
+                <w:rFonts w:ascii="Calibri" w:eastAsia="Times New Roman" w:hAnsi="Calibri" w:cs="Times New Roman"/>
+                <w:color w:val="000000"/>
+              </w:rPr>
+            </w:pPr>
+          </w:p>
+        </w:tc>
+        <w:tc>
+          <w:tcPr>
+            <w:tcW w:w="1675" w:type="dxa"/>
+            <w:tcBorders>
+              <w:top w:val="nil"/>
+              <w:left w:val="nil"/>
+              <w:bottom w:val="single" w:sz="4" w:space="0" w:color="auto"/>
+              <w:right w:val="single" w:sz="4" w:space="0" w:color="auto"/>
+            </w:tcBorders>
+            <w:shd w:val="clear" w:color="auto" w:fill="auto"/>
+            <w:noWrap/>
+            <w:vAlign w:val="center"/>
+          </w:tcPr>
+          <w:p>
+            <w:pPr>
+              <w:spacing w:line="276" w:lineRule="auto"/>
+              <w:jc w:val="center"/>
+              <w:rPr>
+                <w:rFonts w:ascii="Calibri" w:eastAsia="Times New Roman" w:hAnsi="Calibri" w:cs="Times New Roman"/>
+                <w:color w:val="000000"/>
+              </w:rPr>
+            </w:pPr>
+          </w:p>
+        </w:tc>
+        <w:tc>
+          <w:tcPr>
+            <w:tcW w:w="4959" w:type="dxa"/>
+            <w:tcBorders>
+              <w:top w:val="nil"/>
+              <w:left w:val="nil"/>
+              <w:bottom w:val="single" w:sz="4" w:space="0" w:color="auto"/>
+              <w:right w:val="single" w:sz="4" w:space="0" w:color="auto"/>
+            </w:tcBorders>
+            <w:shd w:val="clear" w:color="auto" w:fill="auto"/>
+            <w:noWrap/>
+            <w:vAlign w:val="bottom"/>
+          </w:tcPr>
+          <w:p>
+            <w:pPr>
+              <w:spacing w:line="276" w:lineRule="auto"/>
+              <w:rPr>
+                <w:rFonts w:ascii="Calibri" w:eastAsia="Times New Roman" w:hAnsi="Calibri" w:cs="Times New Roman"/>
+                <w:color w:val="000000"/>
+              </w:rPr>
+            </w:pPr>
+          </w:p>
+        </w:tc>
+        <w:tc>
+          <w:tcPr>
+            <w:tcW w:w="2008" w:type="dxa"/>
+            <w:tcBorders>
+              <w:top w:val="nil"/>
+              <w:left w:val="nil"/>
+              <w:bottom w:val="single" w:sz="4" w:space="0" w:color="auto"/>
+              <w:right w:val="single" w:sz="4" w:space="0" w:color="auto"/>
+            </w:tcBorders>
+            <w:shd w:val="clear" w:color="auto" w:fill="auto"/>
+            <w:noWrap/>
+            <w:vAlign w:val="bottom"/>
+          </w:tcPr>
+          <w:p>
+            <w:pPr>
+              <w:spacing w:line="276" w:lineRule="auto"/>
+              <w:rPr>
+                <w:rFonts w:ascii="Calibri" w:eastAsia="Times New Roman" w:hAnsi="Calibri" w:cs="Times New Roman"/>
+                <w:color w:val="000000"/>
+              </w:rPr>
+            </w:pPr>
+          </w:p>
+        </w:tc>
+      </w:tr>
+      <w:tr>
+        <w:trPr>
+          <w:trHeight w:val="300"/>
+        </w:trPr>
+        <w:tc>
+          <w:tcPr>
+            <w:tcW w:w="1058" w:type="dxa"/>
+            <w:tcBorders>
+              <w:top w:val="nil"/>
+              <w:left w:val="single" w:sz="4" w:space="0" w:color="auto"/>
+              <w:bottom w:val="single" w:sz="4" w:space="0" w:color="auto"/>
+              <w:right w:val="single" w:sz="4" w:space="0" w:color="auto"/>
+            </w:tcBorders>
+            <w:shd w:val="clear" w:color="auto" w:fill="auto"/>
+            <w:noWrap/>
+            <w:vAlign w:val="bottom"/>
             <w:hideMark/>
           </w:tcPr>
           <w:p>
@@ -2159,11 +2437,130 @@
                 <w:color w:val="000000"/>
               </w:rPr>
             </w:pPr>
-            <w:r>
-              <w:rPr>
-                <w:rFonts w:ascii="Calibri" w:eastAsia="Times New Roman" w:hAnsi="Calibri" w:cs="Times New Roman"/>
-                <w:color w:val="000000"/>
-              </w:rPr>
+          </w:p>
+        </w:tc>
+        <w:tc>
+          <w:tcPr>
+            <w:tcW w:w="1675" w:type="dxa"/>
+            <w:tcBorders>
+              <w:top w:val="single" w:sz="4" w:space="0" w:color="auto"/>
+              <w:left w:val="nil"/>
+              <w:bottom w:val="single" w:sz="4" w:space="0" w:color="auto"/>
+              <w:right w:val="single" w:sz="4" w:space="0" w:color="auto"/>
+            </w:tcBorders>
+            <w:shd w:val="clear" w:color="auto" w:fill="CCFFCC"/>
+            <w:noWrap/>
+            <w:vAlign w:val="center"/>
+            <w:hideMark/>
+          </w:tcPr>
+          <w:p>
+            <w:pPr>
+              <w:spacing w:line="276" w:lineRule="auto"/>
+              <w:jc w:val="center"/>
+              <w:rPr>
+                <w:rFonts w:ascii="Calibri" w:eastAsia="Times New Roman" w:hAnsi="Calibri" w:cs="Times New Roman"/>
+                <w:color w:val="000000"/>
+              </w:rPr>
+            </w:pPr>
+            <w:r>
+              <w:rPr>
+                <w:rFonts w:ascii="Calibri" w:eastAsia="Times New Roman" w:hAnsi="Calibri" w:cs="Times New Roman"/>
+                <w:color w:val="000000"/>
+              </w:rPr>
+              <w:t>31.25</w:t>
+            </w:r>
+            <w:bookmarkStart w:id="1" w:name="_GoBack"/>
+            <w:bookmarkEnd w:id="1"/>
+          </w:p>
+        </w:tc>
+        <w:tc>
+          <w:tcPr>
+            <w:tcW w:w="4959" w:type="dxa"/>
+            <w:tcBorders>
+              <w:top w:val="nil"/>
+              <w:left w:val="nil"/>
+              <w:bottom w:val="single" w:sz="4" w:space="0" w:color="auto"/>
+              <w:right w:val="single" w:sz="4" w:space="0" w:color="auto"/>
+            </w:tcBorders>
+            <w:shd w:val="clear" w:color="auto" w:fill="auto"/>
+            <w:noWrap/>
+            <w:vAlign w:val="bottom"/>
+            <w:hideMark/>
+          </w:tcPr>
+          <w:p>
+            <w:pPr>
+              <w:spacing w:line="276" w:lineRule="auto"/>
+              <w:rPr>
+                <w:rFonts w:ascii="Calibri" w:eastAsia="Times New Roman" w:hAnsi="Calibri" w:cs="Times New Roman"/>
+                <w:color w:val="000000"/>
+              </w:rPr>
+            </w:pPr>
+            <w:r>
+              <w:rPr>
+                <w:rFonts w:ascii="Calibri" w:eastAsia="Times New Roman" w:hAnsi="Calibri" w:cs="Times New Roman"/>
+                <w:color w:val="000000"/>
+              </w:rPr>
+              <w:t>&lt;=Total Time Spent</w:t>
+            </w:r>
+          </w:p>
+        </w:tc>
+        <w:tc>
+          <w:tcPr>
+            <w:tcW w:w="2008" w:type="dxa"/>
+            <w:tcBorders>
+              <w:top w:val="nil"/>
+              <w:left w:val="nil"/>
+              <w:bottom w:val="single" w:sz="4" w:space="0" w:color="auto"/>
+              <w:right w:val="single" w:sz="4" w:space="0" w:color="auto"/>
+            </w:tcBorders>
+            <w:shd w:val="clear" w:color="auto" w:fill="auto"/>
+            <w:noWrap/>
+            <w:vAlign w:val="bottom"/>
+            <w:hideMark/>
+          </w:tcPr>
+          <w:p>
+            <w:pPr>
+              <w:spacing w:line="276" w:lineRule="auto"/>
+              <w:rPr>
+                <w:rFonts w:ascii="Calibri" w:eastAsia="Times New Roman" w:hAnsi="Calibri" w:cs="Times New Roman"/>
+                <w:color w:val="000000"/>
+              </w:rPr>
+            </w:pPr>
+          </w:p>
+        </w:tc>
+      </w:tr>
+      <w:tr>
+        <w:trPr>
+          <w:trHeight w:val="300"/>
+        </w:trPr>
+        <w:tc>
+          <w:tcPr>
+            <w:tcW w:w="1058" w:type="dxa"/>
+            <w:tcBorders>
+              <w:top w:val="nil"/>
+              <w:left w:val="single" w:sz="4" w:space="0" w:color="auto"/>
+              <w:bottom w:val="single" w:sz="4" w:space="0" w:color="auto"/>
+              <w:right w:val="single" w:sz="4" w:space="0" w:color="auto"/>
+            </w:tcBorders>
+            <w:shd w:val="clear" w:color="auto" w:fill="auto"/>
+            <w:noWrap/>
+            <w:vAlign w:val="bottom"/>
+            <w:hideMark/>
+          </w:tcPr>
+          <w:p>
+            <w:pPr>
+              <w:spacing w:line="276" w:lineRule="auto"/>
+              <w:rPr>
+                <w:rFonts w:ascii="Calibri" w:eastAsia="Times New Roman" w:hAnsi="Calibri" w:cs="Times New Roman"/>
+                <w:color w:val="000000"/>
+              </w:rPr>
+            </w:pPr>
+            <w:r>
+              <w:rPr>
+                <w:rFonts w:ascii="Calibri" w:eastAsia="Times New Roman" w:hAnsi="Calibri" w:cs="Times New Roman"/>
+                <w:color w:val="000000"/>
+              </w:rPr>
+              <w:lastRenderedPageBreak/>
               <w:t> </w:t>
             </w:r>
           </w:p>

</xml_diff>